<commit_message>
* finished homework 2 for SPT
</commit_message>
<xml_diff>
--- a/2012-04-12_Jan Rehwaldt_Securing against SQL Injection.docx
+++ b/2012-04-12_Jan Rehwaldt_Securing against SQL Injection.docx
@@ -95,23 +95,21 @@
           <w:i/>
           <w:lang w:val="en-GB"/>
         </w:rPr>
-        <w:t xml:space="preserve">We want to protect a web application against SQL injection attacks. Let's assume that we cannot modify the application itself but the environment around it is under our </w:t>
-      </w:r>
-      <w:proofErr w:type="spellStart"/>
+        <w:t>We want to protect a web application against SQL injection attacks. Let's assume that we cannot modify the application itself but the environment around it is under our cont</w:t>
+      </w:r>
       <w:r>
         <w:rPr>
           <w:i/>
           <w:lang w:val="en-GB"/>
         </w:rPr>
-        <w:t>contol</w:t>
-      </w:r>
-      <w:proofErr w:type="spellEnd"/>
+        <w:t>r</w:t>
+      </w:r>
       <w:r>
         <w:rPr>
           <w:i/>
           <w:lang w:val="en-GB"/>
         </w:rPr>
-        <w:t xml:space="preserve"> (network, server, OS, web server, SQL database server). What different methods can we use to secure the application against SQL injection attacks?</w:t>
+        <w:t>ol (network, server, OS, web server, SQL database server). What different methods can we use to secure the application against SQL injection attacks?</w:t>
       </w:r>
     </w:p>
     <w:p>
@@ -125,10 +123,438 @@
         <w:rPr>
           <w:lang w:val="en-GB"/>
         </w:rPr>
-        <w:t>TODO</w:t>
+        <w:t xml:space="preserve">On database level </w:t>
+      </w:r>
+      <w:r>
+        <w:rPr>
+          <w:b/>
+          <w:lang w:val="en-GB"/>
+        </w:rPr>
+        <w:t>proper access rights</w:t>
+      </w:r>
+      <w:r>
+        <w:rPr>
+          <w:lang w:val="en-GB"/>
+        </w:rPr>
+        <w:t xml:space="preserve"> and user should be created. Applicatio</w:t>
       </w:r>
       <w:bookmarkStart w:id="0" w:name="_GoBack"/>
       <w:bookmarkEnd w:id="0"/>
+      <w:r>
+        <w:rPr>
+          <w:lang w:val="en-GB"/>
+        </w:rPr>
+        <w:t xml:space="preserve">ns should generally not have the right </w:t>
+      </w:r>
+      <w:r>
+        <w:rPr>
+          <w:lang w:val="en-GB"/>
+        </w:rPr>
+        <w:t>granted to drop or alter tables and rights should be limited to only the required operations.</w:t>
+      </w:r>
+    </w:p>
+    <w:p>
+      <w:pPr>
+        <w:jc w:val="both"/>
+        <w:rPr>
+          <w:rFonts w:cstheme="minorHAnsi"/>
+          <w:lang w:val="en-US"/>
+        </w:rPr>
+      </w:pPr>
+      <w:r>
+        <w:rPr>
+          <w:lang w:val="en-GB"/>
+        </w:rPr>
+        <w:t>Some programming environments</w:t>
+      </w:r>
+      <w:r>
+        <w:rPr>
+          <w:lang w:val="en-GB"/>
+        </w:rPr>
+        <w:t>, such as Java,</w:t>
+      </w:r>
+      <w:r>
+        <w:rPr>
+          <w:lang w:val="en-GB"/>
+        </w:rPr>
+        <w:t xml:space="preserve"> may provide the possibility to </w:t>
+      </w:r>
+      <w:r>
+        <w:rPr>
+          <w:b/>
+          <w:lang w:val="en-GB"/>
+        </w:rPr>
+        <w:t>disallow multiple queries within one statement</w:t>
+      </w:r>
+      <w:r>
+        <w:rPr>
+          <w:lang w:val="en-GB"/>
+        </w:rPr>
+        <w:t xml:space="preserve">. In this case it is not possible to append </w:t>
+      </w:r>
+      <w:r>
+        <w:rPr>
+          <w:lang w:val="en-GB"/>
+        </w:rPr>
+        <w:t xml:space="preserve">additional statements </w:t>
+      </w:r>
+      <w:r>
+        <w:rPr>
+          <w:lang w:val="en-GB"/>
+        </w:rPr>
+        <w:t xml:space="preserve">to end </w:t>
+      </w:r>
+      <w:r>
+        <w:rPr>
+          <w:lang w:val="en-GB"/>
+        </w:rPr>
+        <w:t xml:space="preserve">of </w:t>
+      </w:r>
+      <w:r>
+        <w:rPr>
+          <w:lang w:val="en-GB"/>
+        </w:rPr>
+        <w:t>the initial query</w:t>
+      </w:r>
+      <w:r>
+        <w:rPr>
+          <w:lang w:val="en-US"/>
+        </w:rPr>
+        <w:t>.</w:t>
+      </w:r>
+      <w:r>
+        <w:rPr>
+          <w:lang w:val="en-US"/>
+        </w:rPr>
+        <w:t xml:space="preserve"> </w:t>
+      </w:r>
+      <w:r>
+        <w:rPr>
+          <w:lang w:val="en-US"/>
+        </w:rPr>
+        <w:t>As example c</w:t>
+      </w:r>
+      <w:r>
+        <w:rPr>
+          <w:lang w:val="en-US"/>
+        </w:rPr>
+        <w:t xml:space="preserve">onsider the </w:t>
+      </w:r>
+      <w:r>
+        <w:rPr>
+          <w:lang w:val="en-US"/>
+        </w:rPr>
+        <w:t>query</w:t>
+      </w:r>
+      <w:r>
+        <w:rPr>
+          <w:rFonts w:asciiTheme="majorHAnsi" w:hAnsiTheme="majorHAnsi"/>
+          <w:lang w:val="en-US"/>
+        </w:rPr>
+        <w:t xml:space="preserve"> </w:t>
+      </w:r>
+      <w:r>
+        <w:rPr>
+          <w:rFonts w:asciiTheme="majorHAnsi" w:hAnsiTheme="majorHAnsi"/>
+          <w:lang w:val="en-US"/>
+        </w:rPr>
+        <w:t xml:space="preserve">“SELECT * FROM users WHERE name = </w:t>
+      </w:r>
+      <w:r>
+        <w:rPr>
+          <w:rFonts w:asciiTheme="majorHAnsi" w:hAnsiTheme="majorHAnsi"/>
+          <w:lang w:val="en-US"/>
+        </w:rPr>
+        <w:t>`</w:t>
+      </w:r>
+      <w:r>
+        <w:rPr>
+          <w:rFonts w:asciiTheme="majorHAnsi" w:hAnsiTheme="majorHAnsi"/>
+          <w:lang w:val="en-US"/>
+        </w:rPr>
+        <w:t xml:space="preserve">” + </w:t>
+      </w:r>
+      <w:proofErr w:type="spellStart"/>
+      <w:r>
+        <w:rPr>
+          <w:rFonts w:asciiTheme="majorHAnsi" w:hAnsiTheme="majorHAnsi"/>
+          <w:lang w:val="en-US"/>
+        </w:rPr>
+        <w:t>param</w:t>
+      </w:r>
+      <w:proofErr w:type="spellEnd"/>
+      <w:r>
+        <w:rPr>
+          <w:rFonts w:asciiTheme="majorHAnsi" w:hAnsiTheme="majorHAnsi"/>
+          <w:lang w:val="en-US"/>
+        </w:rPr>
+        <w:t xml:space="preserve"> + “</w:t>
+      </w:r>
+      <w:r>
+        <w:rPr>
+          <w:rFonts w:asciiTheme="majorHAnsi" w:hAnsiTheme="majorHAnsi"/>
+          <w:lang w:val="en-US"/>
+        </w:rPr>
+        <w:t>`</w:t>
+      </w:r>
+      <w:r>
+        <w:rPr>
+          <w:rFonts w:asciiTheme="majorHAnsi" w:hAnsiTheme="majorHAnsi"/>
+          <w:lang w:val="en-US"/>
+        </w:rPr>
+        <w:t>”</w:t>
+      </w:r>
+      <w:r>
+        <w:rPr>
+          <w:rFonts w:asciiTheme="majorHAnsi" w:hAnsiTheme="majorHAnsi"/>
+          <w:lang w:val="en-US"/>
+        </w:rPr>
+        <w:t xml:space="preserve"> </w:t>
+      </w:r>
+      <w:r>
+        <w:rPr>
+          <w:lang w:val="en-GB"/>
+        </w:rPr>
+        <w:t>with</w:t>
+      </w:r>
+      <w:r>
+        <w:rPr>
+          <w:rFonts w:asciiTheme="majorHAnsi" w:hAnsiTheme="majorHAnsi"/>
+          <w:lang w:val="en-US"/>
+        </w:rPr>
+        <w:t xml:space="preserve"> </w:t>
+      </w:r>
+      <w:proofErr w:type="spellStart"/>
+      <w:r>
+        <w:rPr>
+          <w:rFonts w:asciiTheme="majorHAnsi" w:hAnsiTheme="majorHAnsi"/>
+          <w:lang w:val="en-US"/>
+        </w:rPr>
+        <w:t>param</w:t>
+      </w:r>
+      <w:proofErr w:type="spellEnd"/>
+      <w:r>
+        <w:rPr>
+          <w:rFonts w:asciiTheme="majorHAnsi" w:hAnsiTheme="majorHAnsi"/>
+          <w:lang w:val="en-US"/>
+        </w:rPr>
+        <w:t xml:space="preserve"> </w:t>
+      </w:r>
+      <w:r>
+        <w:rPr>
+          <w:lang w:val="en-GB"/>
+        </w:rPr>
+        <w:t xml:space="preserve">set </w:t>
+      </w:r>
+      <w:r>
+        <w:rPr>
+          <w:lang w:val="en-GB"/>
+        </w:rPr>
+        <w:t>to</w:t>
+      </w:r>
+      <w:r>
+        <w:rPr>
+          <w:lang w:val="en-GB"/>
+        </w:rPr>
+        <w:t xml:space="preserve"> </w:t>
+      </w:r>
+      <w:r>
+        <w:rPr>
+          <w:rFonts w:asciiTheme="majorHAnsi" w:hAnsiTheme="majorHAnsi"/>
+          <w:lang w:val="en-GB"/>
+        </w:rPr>
+        <w:t>“</w:t>
+      </w:r>
+      <w:r>
+        <w:rPr>
+          <w:rFonts w:asciiTheme="majorHAnsi" w:hAnsiTheme="majorHAnsi"/>
+          <w:lang w:val="en-GB"/>
+        </w:rPr>
+        <w:t>`</w:t>
+      </w:r>
+      <w:r>
+        <w:rPr>
+          <w:rFonts w:asciiTheme="majorHAnsi" w:hAnsiTheme="majorHAnsi"/>
+          <w:lang w:val="en-GB"/>
+        </w:rPr>
+        <w:t xml:space="preserve">; </w:t>
+      </w:r>
+      <w:r>
+        <w:rPr>
+          <w:rFonts w:asciiTheme="majorHAnsi" w:hAnsiTheme="majorHAnsi"/>
+          <w:lang w:val="en-US"/>
+        </w:rPr>
+        <w:t>DELETE</w:t>
+      </w:r>
+      <w:r>
+        <w:rPr>
+          <w:rFonts w:asciiTheme="majorHAnsi" w:hAnsiTheme="majorHAnsi"/>
+          <w:lang w:val="en-GB"/>
+        </w:rPr>
+        <w:t xml:space="preserve"> </w:t>
+      </w:r>
+      <w:r>
+        <w:rPr>
+          <w:rFonts w:asciiTheme="majorHAnsi" w:hAnsiTheme="majorHAnsi"/>
+          <w:lang w:val="en-US"/>
+        </w:rPr>
+        <w:t>FROM</w:t>
+      </w:r>
+      <w:r>
+        <w:rPr>
+          <w:rFonts w:asciiTheme="majorHAnsi" w:hAnsiTheme="majorHAnsi"/>
+          <w:lang w:val="en-GB"/>
+        </w:rPr>
+        <w:t xml:space="preserve"> users</w:t>
+      </w:r>
+      <w:r>
+        <w:rPr>
+          <w:rFonts w:asciiTheme="majorHAnsi" w:hAnsiTheme="majorHAnsi"/>
+          <w:lang w:val="en-GB"/>
+        </w:rPr>
+        <w:t xml:space="preserve"> WHERE name LIKE `%</w:t>
+      </w:r>
+      <w:r>
+        <w:rPr>
+          <w:rFonts w:asciiTheme="majorHAnsi" w:hAnsiTheme="majorHAnsi"/>
+          <w:lang w:val="en-GB"/>
+        </w:rPr>
+        <w:t>”</w:t>
+      </w:r>
+      <w:r>
+        <w:rPr>
+          <w:rFonts w:cstheme="minorHAnsi"/>
+          <w:lang w:val="en-GB"/>
+        </w:rPr>
+        <w:t>,</w:t>
+      </w:r>
+      <w:r>
+        <w:rPr>
+          <w:rFonts w:cstheme="minorHAnsi"/>
+          <w:lang w:val="en-GB"/>
+        </w:rPr>
+        <w:t xml:space="preserve"> which would result in an ignored select statement and secondly delete all user data.</w:t>
+      </w:r>
+    </w:p>
+    <w:p>
+      <w:pPr>
+        <w:jc w:val="both"/>
+        <w:rPr>
+          <w:lang w:val="en-US"/>
+        </w:rPr>
+      </w:pPr>
+      <w:r>
+        <w:rPr>
+          <w:b/>
+          <w:lang w:val="en-US"/>
+        </w:rPr>
+        <w:t>User inputted data on websites</w:t>
+      </w:r>
+      <w:r>
+        <w:rPr>
+          <w:lang w:val="en-US"/>
+        </w:rPr>
+        <w:t xml:space="preserve"> </w:t>
+      </w:r>
+      <w:r>
+        <w:rPr>
+          <w:b/>
+          <w:lang w:val="en-US"/>
+        </w:rPr>
+        <w:t>may be filtered</w:t>
+      </w:r>
+      <w:r>
+        <w:rPr>
+          <w:lang w:val="en-US"/>
+        </w:rPr>
+        <w:t>. If not by the application, the webserver could provide basic filters, even though an in-build filter in the software is more convenient.</w:t>
+      </w:r>
+      <w:r>
+        <w:rPr>
+          <w:lang w:val="en-US"/>
+        </w:rPr>
+        <w:t xml:space="preserve"> Additionally characters can be escaped by the webserver.</w:t>
+      </w:r>
+    </w:p>
+    <w:p>
+      <w:pPr>
+        <w:jc w:val="both"/>
+        <w:rPr>
+          <w:lang w:val="en-US"/>
+        </w:rPr>
+      </w:pPr>
+      <w:r>
+        <w:rPr>
+          <w:b/>
+          <w:lang w:val="en-US"/>
+        </w:rPr>
+        <w:t>Run the database</w:t>
+      </w:r>
+      <w:r>
+        <w:rPr>
+          <w:lang w:val="en-US"/>
+        </w:rPr>
+        <w:t xml:space="preserve"> (</w:t>
+      </w:r>
+      <w:r>
+        <w:rPr>
+          <w:i/>
+          <w:lang w:val="en-US"/>
+        </w:rPr>
+        <w:t>and the webserver</w:t>
+      </w:r>
+      <w:r>
+        <w:rPr>
+          <w:lang w:val="en-US"/>
+        </w:rPr>
+        <w:t xml:space="preserve">) </w:t>
+      </w:r>
+      <w:r>
+        <w:rPr>
+          <w:b/>
+          <w:lang w:val="en-US"/>
+        </w:rPr>
+        <w:t>not as root</w:t>
+      </w:r>
+      <w:r>
+        <w:rPr>
+          <w:lang w:val="en-US"/>
+        </w:rPr>
+        <w:t xml:space="preserve"> or Administrator, as remote users may trigger operations through SQL injection, which can affect the operating system.</w:t>
+      </w:r>
+    </w:p>
+    <w:p>
+      <w:pPr>
+        <w:jc w:val="both"/>
+        <w:rPr>
+          <w:lang w:val="en-GB"/>
+        </w:rPr>
+      </w:pPr>
+      <w:r>
+        <w:rPr>
+          <w:b/>
+          <w:lang w:val="en-US"/>
+        </w:rPr>
+        <w:t>Monitor the servers</w:t>
+      </w:r>
+      <w:r>
+        <w:rPr>
+          <w:lang w:val="en-US"/>
+        </w:rPr>
+        <w:t xml:space="preserve"> (database etc.) for </w:t>
+      </w:r>
+      <w:r>
+        <w:rPr>
+          <w:lang w:val="en-US"/>
+        </w:rPr>
+        <w:t>inconsistencies</w:t>
+      </w:r>
+      <w:r>
+        <w:rPr>
+          <w:lang w:val="en-US"/>
+        </w:rPr>
+        <w:t xml:space="preserve"> and block attacker IPs if attacks were recognized. Some blockings may be done automatically according to the number of requests (e.g., tries of form submission) per minute.</w:t>
+      </w:r>
     </w:p>
     <w:p>
       <w:pPr>
@@ -162,9 +588,54 @@
           <w:lang w:val="en-GB"/>
         </w:rPr>
       </w:pPr>
+      <w:r>
+        <w:rPr>
+          <w:lang w:val="en-US"/>
+        </w:rPr>
+        <w:t>Brain</w:t>
+      </w:r>
+    </w:p>
+    <w:p>
+      <w:pPr>
+        <w:pStyle w:val="Listenabsatz"/>
+        <w:numPr>
+          <w:ilvl w:val="0"/>
+          <w:numId w:val="6"/>
+        </w:numPr>
+        <w:spacing w:after="0"/>
+        <w:ind w:left="142" w:hanging="142"/>
+        <w:jc w:val="both"/>
+        <w:rPr>
+          <w:sz w:val="18"/>
+          <w:lang w:val="en-GB"/>
+        </w:rPr>
+      </w:pPr>
+      <w:r>
+        <w:rPr>
+          <w:lang w:val="en-US"/>
+        </w:rPr>
+        <w:t xml:space="preserve">Slides of Secure Programming Techniques, </w:t>
+      </w:r>
       <w:proofErr w:type="spellStart"/>
       <w:r>
-        <w:t>none</w:t>
+        <w:rPr>
+          <w:lang w:val="en-US"/>
+        </w:rPr>
+        <w:t>Meelis</w:t>
+      </w:r>
+      <w:proofErr w:type="spellEnd"/>
+      <w:r>
+        <w:rPr>
+          <w:lang w:val="en-US"/>
+        </w:rPr>
+        <w:t xml:space="preserve"> </w:t>
+      </w:r>
+      <w:proofErr w:type="spellStart"/>
+      <w:r>
+        <w:rPr>
+          <w:lang w:val="en-US"/>
+        </w:rPr>
+        <w:t>Roos</w:t>
       </w:r>
       <w:proofErr w:type="spellEnd"/>
     </w:p>

</xml_diff>